<commit_message>
Update: Se Actualiza Aplicativo
</commit_message>
<xml_diff>
--- a/1- Analisis/2- Levantamiento De Información/01- Levantamiento_De_Información.docx
+++ b/1- Analisis/2- Levantamiento De Información/01- Levantamiento_De_Información.docx
@@ -31,6 +31,7 @@
               <w:pStyle w:val="Informacindecontacto"/>
               <w:rPr>
                 <w:color w:val="000000" w:themeColor="text1"/>
+                <w:lang w:val="es-CO"/>
               </w:rPr>
             </w:pPr>
           </w:p>
@@ -953,6 +954,7 @@
           <w:noProof/>
           <w:color w:val="000000" w:themeColor="text1"/>
         </w:rPr>
+        <w:lastRenderedPageBreak/>
         <w:drawing>
           <wp:anchor distT="0" distB="0" distL="114300" distR="114300" simplePos="0" relativeHeight="251662336" behindDoc="1" locked="0" layoutInCell="1" allowOverlap="1" wp14:anchorId="6FCDFC6A" wp14:editId="652A5D2E">
             <wp:simplePos x="0" y="0"/>
@@ -2631,8 +2633,6 @@
               </w:rPr>
               <w:t xml:space="preserve">          </w:t>
             </w:r>
-            <w:bookmarkStart w:id="0" w:name="_GoBack"/>
-            <w:bookmarkEnd w:id="0"/>
             <w:r>
               <w:rPr>
                 <w:rFonts w:ascii="Times New Roman" w:hAnsi="Times New Roman" w:cs="Times New Roman"/>
@@ -4061,6 +4061,7 @@
   <w:style w:type="character" w:default="1" w:styleId="Fuentedeprrafopredeter">
     <w:name w:val="Default Paragraph Font"/>
     <w:uiPriority w:val="1"/>
+    <w:semiHidden/>
     <w:unhideWhenUsed/>
   </w:style>
   <w:style w:type="table" w:default="1" w:styleId="Tablanormal">
@@ -4663,6 +4664,24 @@
 </file>
 
 <file path=customXml/item1.xml><?xml version="1.0" encoding="utf-8"?>
+<p:properties xmlns:p="http://schemas.microsoft.com/office/2006/metadata/properties" xmlns:xsi="http://www.w3.org/2001/XMLSchema-instance" xmlns:pc="http://schemas.microsoft.com/office/infopath/2007/PartnerControls">
+  <documentManagement>
+    <Status xmlns="71af3243-3dd4-4a8d-8c0d-dd76da1f02a5">Not started</Status>
+    <MediaServiceKeyPoints xmlns="71af3243-3dd4-4a8d-8c0d-dd76da1f02a5" xsi:nil="true"/>
+  </documentManagement>
+</p:properties>
+</file>
+
+<file path=customXml/item2.xml><?xml version="1.0" encoding="utf-8"?>
+<?mso-contentType ?>
+<FormTemplates xmlns="http://schemas.microsoft.com/sharepoint/v3/contenttype/forms">
+  <Display>DocumentLibraryForm</Display>
+  <Edit>DocumentLibraryForm</Edit>
+  <New>DocumentLibraryForm</New>
+</FormTemplates>
+</file>
+
+<file path=customXml/item3.xml><?xml version="1.0" encoding="utf-8"?>
 <ct:contentTypeSchema xmlns:ct="http://schemas.microsoft.com/office/2006/metadata/contentType" xmlns:ma="http://schemas.microsoft.com/office/2006/metadata/properties/metaAttributes" ct:_="" ma:_="" ma:contentTypeName="Document" ma:contentTypeID="0x01010079F111ED35F8CC479449609E8A0923A6" ma:contentTypeVersion="12" ma:contentTypeDescription="Create a new document." ma:contentTypeScope="" ma:versionID="a8a52e8c320b9a064ae3583ae3861c92">
   <xsd:schema xmlns:xsd="http://www.w3.org/2001/XMLSchema" xmlns:xs="http://www.w3.org/2001/XMLSchema" xmlns:p="http://schemas.microsoft.com/office/2006/metadata/properties" xmlns:ns2="71af3243-3dd4-4a8d-8c0d-dd76da1f02a5" xmlns:ns3="16c05727-aa75-4e4a-9b5f-8a80a1165891" targetNamespace="http://schemas.microsoft.com/office/2006/metadata/properties" ma:root="true" ma:fieldsID="88020cb39231a0945110f9cd888b521a" ns2:_="" ns3:_="">
     <xsd:import namespace="71af3243-3dd4-4a8d-8c0d-dd76da1f02a5"/>
@@ -4883,29 +4902,29 @@
 </ct:contentTypeSchema>
 </file>
 
-<file path=customXml/item2.xml><?xml version="1.0" encoding="utf-8"?>
-<?mso-contentType ?>
-<FormTemplates xmlns="http://schemas.microsoft.com/sharepoint/v3/contenttype/forms">
-  <Display>DocumentLibraryForm</Display>
-  <Edit>DocumentLibraryForm</Edit>
-  <New>DocumentLibraryForm</New>
-</FormTemplates>
-</file>
-
-<file path=customXml/item3.xml><?xml version="1.0" encoding="utf-8"?>
-<p:properties xmlns:p="http://schemas.microsoft.com/office/2006/metadata/properties" xmlns:xsi="http://www.w3.org/2001/XMLSchema-instance" xmlns:pc="http://schemas.microsoft.com/office/infopath/2007/PartnerControls">
-  <documentManagement>
-    <Status xmlns="71af3243-3dd4-4a8d-8c0d-dd76da1f02a5">Not started</Status>
-    <MediaServiceKeyPoints xmlns="71af3243-3dd4-4a8d-8c0d-dd76da1f02a5" xsi:nil="true"/>
-  </documentManagement>
-</p:properties>
-</file>
-
 <file path=customXml/item4.xml><?xml version="1.0" encoding="utf-8"?>
 <b:Sources xmlns:b="http://schemas.openxmlformats.org/officeDocument/2006/bibliography" xmlns="http://schemas.openxmlformats.org/officeDocument/2006/bibliography" SelectedStyle="\APASixthEditionOfficeOnline.xsl" StyleName="APA" Version="6"/>
 </file>
 
 <file path=customXml/itemProps1.xml><?xml version="1.0" encoding="utf-8"?>
+<ds:datastoreItem xmlns:ds="http://schemas.openxmlformats.org/officeDocument/2006/customXml" ds:itemID="{D072AD07-53A3-41FC-A530-2744C14395A4}">
+  <ds:schemaRefs>
+    <ds:schemaRef ds:uri="http://schemas.microsoft.com/office/2006/metadata/properties"/>
+    <ds:schemaRef ds:uri="http://schemas.microsoft.com/office/infopath/2007/PartnerControls"/>
+    <ds:schemaRef ds:uri="71af3243-3dd4-4a8d-8c0d-dd76da1f02a5"/>
+  </ds:schemaRefs>
+</ds:datastoreItem>
+</file>
+
+<file path=customXml/itemProps2.xml><?xml version="1.0" encoding="utf-8"?>
+<ds:datastoreItem xmlns:ds="http://schemas.openxmlformats.org/officeDocument/2006/customXml" ds:itemID="{EA04023A-A2A1-445E-8B7C-04FB2DBA5906}">
+  <ds:schemaRefs>
+    <ds:schemaRef ds:uri="http://schemas.microsoft.com/sharepoint/v3/contenttype/forms"/>
+  </ds:schemaRefs>
+</ds:datastoreItem>
+</file>
+
+<file path=customXml/itemProps3.xml><?xml version="1.0" encoding="utf-8"?>
 <ds:datastoreItem xmlns:ds="http://schemas.openxmlformats.org/officeDocument/2006/customXml" ds:itemID="{62D5B660-4932-4A22-8C59-4E5235DA80D7}">
   <ds:schemaRefs>
     <ds:schemaRef ds:uri="http://schemas.microsoft.com/office/2006/metadata/contentType"/>
@@ -4924,26 +4943,8 @@
 </ds:datastoreItem>
 </file>
 
-<file path=customXml/itemProps2.xml><?xml version="1.0" encoding="utf-8"?>
-<ds:datastoreItem xmlns:ds="http://schemas.openxmlformats.org/officeDocument/2006/customXml" ds:itemID="{EA04023A-A2A1-445E-8B7C-04FB2DBA5906}">
-  <ds:schemaRefs>
-    <ds:schemaRef ds:uri="http://schemas.microsoft.com/sharepoint/v3/contenttype/forms"/>
-  </ds:schemaRefs>
-</ds:datastoreItem>
-</file>
-
-<file path=customXml/itemProps3.xml><?xml version="1.0" encoding="utf-8"?>
-<ds:datastoreItem xmlns:ds="http://schemas.openxmlformats.org/officeDocument/2006/customXml" ds:itemID="{D072AD07-53A3-41FC-A530-2744C14395A4}">
-  <ds:schemaRefs>
-    <ds:schemaRef ds:uri="http://schemas.microsoft.com/office/2006/metadata/properties"/>
-    <ds:schemaRef ds:uri="http://schemas.microsoft.com/office/infopath/2007/PartnerControls"/>
-    <ds:schemaRef ds:uri="71af3243-3dd4-4a8d-8c0d-dd76da1f02a5"/>
-  </ds:schemaRefs>
-</ds:datastoreItem>
-</file>
-
 <file path=customXml/itemProps4.xml><?xml version="1.0" encoding="utf-8"?>
-<ds:datastoreItem xmlns:ds="http://schemas.openxmlformats.org/officeDocument/2006/customXml" ds:itemID="{19CBE143-4360-4D4B-BE9E-A9471259FB61}">
+<ds:datastoreItem xmlns:ds="http://schemas.openxmlformats.org/officeDocument/2006/customXml" ds:itemID="{D0F69C74-C2E9-4378-A2EA-BF1DBD6F203D}">
   <ds:schemaRefs>
     <ds:schemaRef ds:uri="http://schemas.openxmlformats.org/officeDocument/2006/bibliography"/>
   </ds:schemaRefs>

</xml_diff>

<commit_message>
Update: Se modifica proyecto
</commit_message>
<xml_diff>
--- a/1- Analisis/2- Levantamiento De Información/01- Levantamiento_De_Información.docx
+++ b/1- Analisis/2- Levantamiento De Información/01- Levantamiento_De_Información.docx
@@ -1,6 +1,6 @@
 
 <file path=word/document.xml><?xml version="1.0" encoding="utf-8"?>
-<w:document xmlns:wpc="http://schemas.microsoft.com/office/word/2010/wordprocessingCanvas" xmlns:cx="http://schemas.microsoft.com/office/drawing/2014/chartex" xmlns:cx1="http://schemas.microsoft.com/office/drawing/2015/9/8/chartex" xmlns:cx2="http://schemas.microsoft.com/office/drawing/2015/10/21/chartex" xmlns:cx3="http://schemas.microsoft.com/office/drawing/2016/5/9/chartex" xmlns:cx4="http://schemas.microsoft.com/office/drawing/2016/5/10/chartex" xmlns:cx5="http://schemas.microsoft.com/office/drawing/2016/5/11/chartex" xmlns:cx6="http://schemas.microsoft.com/office/drawing/2016/5/12/chartex" xmlns:cx7="http://schemas.microsoft.com/office/drawing/2016/5/13/chartex" xmlns:cx8="http://schemas.microsoft.com/office/drawing/2016/5/14/chartex" xmlns:mc="http://schemas.openxmlformats.org/markup-compatibility/2006" xmlns:aink="http://schemas.microsoft.com/office/drawing/2016/ink" xmlns:am3d="http://schemas.microsoft.com/office/drawing/2017/model3d" xmlns:o="urn:schemas-microsoft-com:office:office" xmlns:r="http://schemas.openxmlformats.org/officeDocument/2006/relationships" xmlns:m="http://schemas.openxmlformats.org/officeDocument/2006/math" xmlns:v="urn:schemas-microsoft-com:vml" xmlns:wp14="http://schemas.microsoft.com/office/word/2010/wordprocessingDrawing" xmlns:wp="http://schemas.openxmlformats.org/drawingml/2006/wordprocessingDrawing" xmlns:w10="urn:schemas-microsoft-com:office:word" xmlns:w="http://schemas.openxmlformats.org/wordprocessingml/2006/main" xmlns:w14="http://schemas.microsoft.com/office/word/2010/wordml" xmlns:w15="http://schemas.microsoft.com/office/word/2012/wordml" xmlns:w16cid="http://schemas.microsoft.com/office/word/2016/wordml/cid" xmlns:w16se="http://schemas.microsoft.com/office/word/2015/wordml/symex" xmlns:wpg="http://schemas.microsoft.com/office/word/2010/wordprocessingGroup" xmlns:wpi="http://schemas.microsoft.com/office/word/2010/wordprocessingInk" xmlns:wne="http://schemas.microsoft.com/office/word/2006/wordml" xmlns:wps="http://schemas.microsoft.com/office/word/2010/wordprocessingShape" mc:Ignorable="w14 w15 w16se w16cid wp14">
+<w:document xmlns:wpc="http://schemas.microsoft.com/office/word/2010/wordprocessingCanvas" xmlns:cx="http://schemas.microsoft.com/office/drawing/2014/chartex" xmlns:cx1="http://schemas.microsoft.com/office/drawing/2015/9/8/chartex" xmlns:cx2="http://schemas.microsoft.com/office/drawing/2015/10/21/chartex" xmlns:cx3="http://schemas.microsoft.com/office/drawing/2016/5/9/chartex" xmlns:cx4="http://schemas.microsoft.com/office/drawing/2016/5/10/chartex" xmlns:cx5="http://schemas.microsoft.com/office/drawing/2016/5/11/chartex" xmlns:cx6="http://schemas.microsoft.com/office/drawing/2016/5/12/chartex" xmlns:cx7="http://schemas.microsoft.com/office/drawing/2016/5/13/chartex" xmlns:cx8="http://schemas.microsoft.com/office/drawing/2016/5/14/chartex" xmlns:mc="http://schemas.openxmlformats.org/markup-compatibility/2006" xmlns:aink="http://schemas.microsoft.com/office/drawing/2016/ink" xmlns:am3d="http://schemas.microsoft.com/office/drawing/2017/model3d" xmlns:o="urn:schemas-microsoft-com:office:office" xmlns:r="http://schemas.openxmlformats.org/officeDocument/2006/relationships" xmlns:m="http://schemas.openxmlformats.org/officeDocument/2006/math" xmlns:v="urn:schemas-microsoft-com:vml" xmlns:wp14="http://schemas.microsoft.com/office/word/2010/wordprocessingDrawing" xmlns:wp="http://schemas.openxmlformats.org/drawingml/2006/wordprocessingDrawing" xmlns:w10="urn:schemas-microsoft-com:office:word" xmlns:w="http://schemas.openxmlformats.org/wordprocessingml/2006/main" xmlns:w14="http://schemas.microsoft.com/office/word/2010/wordml" xmlns:w15="http://schemas.microsoft.com/office/word/2012/wordml" xmlns:w16cex="http://schemas.microsoft.com/office/word/2018/wordml/cex" xmlns:w16cid="http://schemas.microsoft.com/office/word/2016/wordml/cid" xmlns:w16="http://schemas.microsoft.com/office/word/2018/wordml" xmlns:w16se="http://schemas.microsoft.com/office/word/2015/wordml/symex" xmlns:wpg="http://schemas.microsoft.com/office/word/2010/wordprocessingGroup" xmlns:wpi="http://schemas.microsoft.com/office/word/2010/wordprocessingInk" xmlns:wne="http://schemas.microsoft.com/office/word/2006/wordml" xmlns:wps="http://schemas.microsoft.com/office/word/2010/wordprocessingShape" mc:Ignorable="w14 w15 w16se w16cid w16 w16cex wp14">
   <w:body>
     <w:tbl>
       <w:tblPr>
@@ -332,20 +332,15 @@
           <w:szCs w:val="24"/>
         </w:rPr>
       </w:pPr>
-    </w:p>
-    <w:p>
-      <w:pPr>
-        <w:tabs>
-          <w:tab w:val="left" w:pos="3600"/>
-        </w:tabs>
-        <w:jc w:val="center"/>
+      <w:r>
         <w:rPr>
           <w:rFonts w:ascii="Times New Roman" w:hAnsi="Times New Roman" w:cs="Times New Roman"/>
           <w:b/>
           <w:bCs/>
           <w:szCs w:val="24"/>
         </w:rPr>
-      </w:pPr>
+        <w:t>DUVAN CAMILO MOLINA BERNAL</w:t>
+      </w:r>
     </w:p>
     <w:p>
       <w:pPr>
@@ -353,6 +348,33 @@
           <w:tab w:val="left" w:pos="3600"/>
         </w:tabs>
         <w:jc w:val="center"/>
+        <w:rPr>
+          <w:rFonts w:ascii="Times New Roman" w:hAnsi="Times New Roman" w:cs="Times New Roman"/>
+          <w:b/>
+          <w:bCs/>
+          <w:szCs w:val="24"/>
+        </w:rPr>
+      </w:pPr>
+    </w:p>
+    <w:p>
+      <w:pPr>
+        <w:tabs>
+          <w:tab w:val="left" w:pos="3600"/>
+        </w:tabs>
+        <w:jc w:val="center"/>
+        <w:rPr>
+          <w:rFonts w:ascii="Times New Roman" w:hAnsi="Times New Roman" w:cs="Times New Roman"/>
+          <w:b/>
+          <w:bCs/>
+          <w:szCs w:val="24"/>
+        </w:rPr>
+      </w:pPr>
+    </w:p>
+    <w:p>
+      <w:pPr>
+        <w:tabs>
+          <w:tab w:val="left" w:pos="3600"/>
+        </w:tabs>
         <w:rPr>
           <w:rFonts w:ascii="Times New Roman" w:hAnsi="Times New Roman" w:cs="Times New Roman"/>
           <w:b/>
@@ -954,7 +976,6 @@
           <w:noProof/>
           <w:color w:val="000000" w:themeColor="text1"/>
         </w:rPr>
-        <w:lastRenderedPageBreak/>
         <w:drawing>
           <wp:anchor distT="0" distB="0" distL="114300" distR="114300" simplePos="0" relativeHeight="251662336" behindDoc="1" locked="0" layoutInCell="1" allowOverlap="1" wp14:anchorId="6FCDFC6A" wp14:editId="652A5D2E">
             <wp:simplePos x="0" y="0"/>
@@ -2896,7 +2917,7 @@
 </file>
 
 <file path=word/endnotes.xml><?xml version="1.0" encoding="utf-8"?>
-<w:endnotes xmlns:wpc="http://schemas.microsoft.com/office/word/2010/wordprocessingCanvas" xmlns:cx="http://schemas.microsoft.com/office/drawing/2014/chartex" xmlns:cx1="http://schemas.microsoft.com/office/drawing/2015/9/8/chartex" xmlns:cx2="http://schemas.microsoft.com/office/drawing/2015/10/21/chartex" xmlns:cx3="http://schemas.microsoft.com/office/drawing/2016/5/9/chartex" xmlns:cx4="http://schemas.microsoft.com/office/drawing/2016/5/10/chartex" xmlns:cx5="http://schemas.microsoft.com/office/drawing/2016/5/11/chartex" xmlns:cx6="http://schemas.microsoft.com/office/drawing/2016/5/12/chartex" xmlns:cx7="http://schemas.microsoft.com/office/drawing/2016/5/13/chartex" xmlns:cx8="http://schemas.microsoft.com/office/drawing/2016/5/14/chartex" xmlns:mc="http://schemas.openxmlformats.org/markup-compatibility/2006" xmlns:aink="http://schemas.microsoft.com/office/drawing/2016/ink" xmlns:am3d="http://schemas.microsoft.com/office/drawing/2017/model3d" xmlns:o="urn:schemas-microsoft-com:office:office" xmlns:r="http://schemas.openxmlformats.org/officeDocument/2006/relationships" xmlns:m="http://schemas.openxmlformats.org/officeDocument/2006/math" xmlns:v="urn:schemas-microsoft-com:vml" xmlns:wp14="http://schemas.microsoft.com/office/word/2010/wordprocessingDrawing" xmlns:wp="http://schemas.openxmlformats.org/drawingml/2006/wordprocessingDrawing" xmlns:w10="urn:schemas-microsoft-com:office:word" xmlns:w="http://schemas.openxmlformats.org/wordprocessingml/2006/main" xmlns:w14="http://schemas.microsoft.com/office/word/2010/wordml" xmlns:w15="http://schemas.microsoft.com/office/word/2012/wordml" xmlns:w16cid="http://schemas.microsoft.com/office/word/2016/wordml/cid" xmlns:w16se="http://schemas.microsoft.com/office/word/2015/wordml/symex" xmlns:wpg="http://schemas.microsoft.com/office/word/2010/wordprocessingGroup" xmlns:wpi="http://schemas.microsoft.com/office/word/2010/wordprocessingInk" xmlns:wne="http://schemas.microsoft.com/office/word/2006/wordml" xmlns:wps="http://schemas.microsoft.com/office/word/2010/wordprocessingShape" mc:Ignorable="w14 w15 w16se w16cid wp14">
+<w:endnotes xmlns:wpc="http://schemas.microsoft.com/office/word/2010/wordprocessingCanvas" xmlns:cx="http://schemas.microsoft.com/office/drawing/2014/chartex" xmlns:cx1="http://schemas.microsoft.com/office/drawing/2015/9/8/chartex" xmlns:cx2="http://schemas.microsoft.com/office/drawing/2015/10/21/chartex" xmlns:cx3="http://schemas.microsoft.com/office/drawing/2016/5/9/chartex" xmlns:cx4="http://schemas.microsoft.com/office/drawing/2016/5/10/chartex" xmlns:cx5="http://schemas.microsoft.com/office/drawing/2016/5/11/chartex" xmlns:cx6="http://schemas.microsoft.com/office/drawing/2016/5/12/chartex" xmlns:cx7="http://schemas.microsoft.com/office/drawing/2016/5/13/chartex" xmlns:cx8="http://schemas.microsoft.com/office/drawing/2016/5/14/chartex" xmlns:mc="http://schemas.openxmlformats.org/markup-compatibility/2006" xmlns:aink="http://schemas.microsoft.com/office/drawing/2016/ink" xmlns:am3d="http://schemas.microsoft.com/office/drawing/2017/model3d" xmlns:o="urn:schemas-microsoft-com:office:office" xmlns:r="http://schemas.openxmlformats.org/officeDocument/2006/relationships" xmlns:m="http://schemas.openxmlformats.org/officeDocument/2006/math" xmlns:v="urn:schemas-microsoft-com:vml" xmlns:wp14="http://schemas.microsoft.com/office/word/2010/wordprocessingDrawing" xmlns:wp="http://schemas.openxmlformats.org/drawingml/2006/wordprocessingDrawing" xmlns:w10="urn:schemas-microsoft-com:office:word" xmlns:w="http://schemas.openxmlformats.org/wordprocessingml/2006/main" xmlns:w14="http://schemas.microsoft.com/office/word/2010/wordml" xmlns:w15="http://schemas.microsoft.com/office/word/2012/wordml" xmlns:w16cex="http://schemas.microsoft.com/office/word/2018/wordml/cex" xmlns:w16cid="http://schemas.microsoft.com/office/word/2016/wordml/cid" xmlns:w16="http://schemas.microsoft.com/office/word/2018/wordml" xmlns:w16se="http://schemas.microsoft.com/office/word/2015/wordml/symex" xmlns:wpg="http://schemas.microsoft.com/office/word/2010/wordprocessingGroup" xmlns:wpi="http://schemas.microsoft.com/office/word/2010/wordprocessingInk" xmlns:wne="http://schemas.microsoft.com/office/word/2006/wordml" xmlns:wps="http://schemas.microsoft.com/office/word/2010/wordprocessingShape" mc:Ignorable="w14 w15 w16se w16cid w16 w16cex wp14">
   <w:endnote w:type="separator" w:id="-1">
     <w:p>
       <w:pPr>
@@ -2921,7 +2942,7 @@
 </file>
 
 <file path=word/footnotes.xml><?xml version="1.0" encoding="utf-8"?>
-<w:footnotes xmlns:wpc="http://schemas.microsoft.com/office/word/2010/wordprocessingCanvas" xmlns:cx="http://schemas.microsoft.com/office/drawing/2014/chartex" xmlns:cx1="http://schemas.microsoft.com/office/drawing/2015/9/8/chartex" xmlns:cx2="http://schemas.microsoft.com/office/drawing/2015/10/21/chartex" xmlns:cx3="http://schemas.microsoft.com/office/drawing/2016/5/9/chartex" xmlns:cx4="http://schemas.microsoft.com/office/drawing/2016/5/10/chartex" xmlns:cx5="http://schemas.microsoft.com/office/drawing/2016/5/11/chartex" xmlns:cx6="http://schemas.microsoft.com/office/drawing/2016/5/12/chartex" xmlns:cx7="http://schemas.microsoft.com/office/drawing/2016/5/13/chartex" xmlns:cx8="http://schemas.microsoft.com/office/drawing/2016/5/14/chartex" xmlns:mc="http://schemas.openxmlformats.org/markup-compatibility/2006" xmlns:aink="http://schemas.microsoft.com/office/drawing/2016/ink" xmlns:am3d="http://schemas.microsoft.com/office/drawing/2017/model3d" xmlns:o="urn:schemas-microsoft-com:office:office" xmlns:r="http://schemas.openxmlformats.org/officeDocument/2006/relationships" xmlns:m="http://schemas.openxmlformats.org/officeDocument/2006/math" xmlns:v="urn:schemas-microsoft-com:vml" xmlns:wp14="http://schemas.microsoft.com/office/word/2010/wordprocessingDrawing" xmlns:wp="http://schemas.openxmlformats.org/drawingml/2006/wordprocessingDrawing" xmlns:w10="urn:schemas-microsoft-com:office:word" xmlns:w="http://schemas.openxmlformats.org/wordprocessingml/2006/main" xmlns:w14="http://schemas.microsoft.com/office/word/2010/wordml" xmlns:w15="http://schemas.microsoft.com/office/word/2012/wordml" xmlns:w16cid="http://schemas.microsoft.com/office/word/2016/wordml/cid" xmlns:w16se="http://schemas.microsoft.com/office/word/2015/wordml/symex" xmlns:wpg="http://schemas.microsoft.com/office/word/2010/wordprocessingGroup" xmlns:wpi="http://schemas.microsoft.com/office/word/2010/wordprocessingInk" xmlns:wne="http://schemas.microsoft.com/office/word/2006/wordml" xmlns:wps="http://schemas.microsoft.com/office/word/2010/wordprocessingShape" mc:Ignorable="w14 w15 w16se w16cid wp14">
+<w:footnotes xmlns:wpc="http://schemas.microsoft.com/office/word/2010/wordprocessingCanvas" xmlns:cx="http://schemas.microsoft.com/office/drawing/2014/chartex" xmlns:cx1="http://schemas.microsoft.com/office/drawing/2015/9/8/chartex" xmlns:cx2="http://schemas.microsoft.com/office/drawing/2015/10/21/chartex" xmlns:cx3="http://schemas.microsoft.com/office/drawing/2016/5/9/chartex" xmlns:cx4="http://schemas.microsoft.com/office/drawing/2016/5/10/chartex" xmlns:cx5="http://schemas.microsoft.com/office/drawing/2016/5/11/chartex" xmlns:cx6="http://schemas.microsoft.com/office/drawing/2016/5/12/chartex" xmlns:cx7="http://schemas.microsoft.com/office/drawing/2016/5/13/chartex" xmlns:cx8="http://schemas.microsoft.com/office/drawing/2016/5/14/chartex" xmlns:mc="http://schemas.openxmlformats.org/markup-compatibility/2006" xmlns:aink="http://schemas.microsoft.com/office/drawing/2016/ink" xmlns:am3d="http://schemas.microsoft.com/office/drawing/2017/model3d" xmlns:o="urn:schemas-microsoft-com:office:office" xmlns:r="http://schemas.openxmlformats.org/officeDocument/2006/relationships" xmlns:m="http://schemas.openxmlformats.org/officeDocument/2006/math" xmlns:v="urn:schemas-microsoft-com:vml" xmlns:wp14="http://schemas.microsoft.com/office/word/2010/wordprocessingDrawing" xmlns:wp="http://schemas.openxmlformats.org/drawingml/2006/wordprocessingDrawing" xmlns:w10="urn:schemas-microsoft-com:office:word" xmlns:w="http://schemas.openxmlformats.org/wordprocessingml/2006/main" xmlns:w14="http://schemas.microsoft.com/office/word/2010/wordml" xmlns:w15="http://schemas.microsoft.com/office/word/2012/wordml" xmlns:w16cex="http://schemas.microsoft.com/office/word/2018/wordml/cex" xmlns:w16cid="http://schemas.microsoft.com/office/word/2016/wordml/cid" xmlns:w16="http://schemas.microsoft.com/office/word/2018/wordml" xmlns:w16se="http://schemas.microsoft.com/office/word/2015/wordml/symex" xmlns:wpg="http://schemas.microsoft.com/office/word/2010/wordprocessingGroup" xmlns:wpi="http://schemas.microsoft.com/office/word/2010/wordprocessingInk" xmlns:wne="http://schemas.microsoft.com/office/word/2006/wordml" xmlns:wps="http://schemas.microsoft.com/office/word/2010/wordprocessingShape" mc:Ignorable="w14 w15 w16se w16cid w16 w16cex wp14">
   <w:footnote w:type="separator" w:id="-1">
     <w:p>
       <w:pPr>
@@ -2946,7 +2967,7 @@
 </file>
 
 <file path=word/header1.xml><?xml version="1.0" encoding="utf-8"?>
-<w:hdr xmlns:wpc="http://schemas.microsoft.com/office/word/2010/wordprocessingCanvas" xmlns:cx="http://schemas.microsoft.com/office/drawing/2014/chartex" xmlns:cx1="http://schemas.microsoft.com/office/drawing/2015/9/8/chartex" xmlns:cx2="http://schemas.microsoft.com/office/drawing/2015/10/21/chartex" xmlns:cx3="http://schemas.microsoft.com/office/drawing/2016/5/9/chartex" xmlns:cx4="http://schemas.microsoft.com/office/drawing/2016/5/10/chartex" xmlns:cx5="http://schemas.microsoft.com/office/drawing/2016/5/11/chartex" xmlns:cx6="http://schemas.microsoft.com/office/drawing/2016/5/12/chartex" xmlns:cx7="http://schemas.microsoft.com/office/drawing/2016/5/13/chartex" xmlns:cx8="http://schemas.microsoft.com/office/drawing/2016/5/14/chartex" xmlns:mc="http://schemas.openxmlformats.org/markup-compatibility/2006" xmlns:aink="http://schemas.microsoft.com/office/drawing/2016/ink" xmlns:am3d="http://schemas.microsoft.com/office/drawing/2017/model3d" xmlns:o="urn:schemas-microsoft-com:office:office" xmlns:r="http://schemas.openxmlformats.org/officeDocument/2006/relationships" xmlns:m="http://schemas.openxmlformats.org/officeDocument/2006/math" xmlns:v="urn:schemas-microsoft-com:vml" xmlns:wp14="http://schemas.microsoft.com/office/word/2010/wordprocessingDrawing" xmlns:wp="http://schemas.openxmlformats.org/drawingml/2006/wordprocessingDrawing" xmlns:w10="urn:schemas-microsoft-com:office:word" xmlns:w="http://schemas.openxmlformats.org/wordprocessingml/2006/main" xmlns:w14="http://schemas.microsoft.com/office/word/2010/wordml" xmlns:w15="http://schemas.microsoft.com/office/word/2012/wordml" xmlns:w16cid="http://schemas.microsoft.com/office/word/2016/wordml/cid" xmlns:w16se="http://schemas.microsoft.com/office/word/2015/wordml/symex" xmlns:wpg="http://schemas.microsoft.com/office/word/2010/wordprocessingGroup" xmlns:wpi="http://schemas.microsoft.com/office/word/2010/wordprocessingInk" xmlns:wne="http://schemas.microsoft.com/office/word/2006/wordml" xmlns:wps="http://schemas.microsoft.com/office/word/2010/wordprocessingShape" mc:Ignorable="w14 w15 w16se w16cid wp14">
+<w:hdr xmlns:wpc="http://schemas.microsoft.com/office/word/2010/wordprocessingCanvas" xmlns:cx="http://schemas.microsoft.com/office/drawing/2014/chartex" xmlns:cx1="http://schemas.microsoft.com/office/drawing/2015/9/8/chartex" xmlns:cx2="http://schemas.microsoft.com/office/drawing/2015/10/21/chartex" xmlns:cx3="http://schemas.microsoft.com/office/drawing/2016/5/9/chartex" xmlns:cx4="http://schemas.microsoft.com/office/drawing/2016/5/10/chartex" xmlns:cx5="http://schemas.microsoft.com/office/drawing/2016/5/11/chartex" xmlns:cx6="http://schemas.microsoft.com/office/drawing/2016/5/12/chartex" xmlns:cx7="http://schemas.microsoft.com/office/drawing/2016/5/13/chartex" xmlns:cx8="http://schemas.microsoft.com/office/drawing/2016/5/14/chartex" xmlns:mc="http://schemas.openxmlformats.org/markup-compatibility/2006" xmlns:aink="http://schemas.microsoft.com/office/drawing/2016/ink" xmlns:am3d="http://schemas.microsoft.com/office/drawing/2017/model3d" xmlns:o="urn:schemas-microsoft-com:office:office" xmlns:r="http://schemas.openxmlformats.org/officeDocument/2006/relationships" xmlns:m="http://schemas.openxmlformats.org/officeDocument/2006/math" xmlns:v="urn:schemas-microsoft-com:vml" xmlns:wp14="http://schemas.microsoft.com/office/word/2010/wordprocessingDrawing" xmlns:wp="http://schemas.openxmlformats.org/drawingml/2006/wordprocessingDrawing" xmlns:w10="urn:schemas-microsoft-com:office:word" xmlns:w="http://schemas.openxmlformats.org/wordprocessingml/2006/main" xmlns:w14="http://schemas.microsoft.com/office/word/2010/wordml" xmlns:w15="http://schemas.microsoft.com/office/word/2012/wordml" xmlns:w16cex="http://schemas.microsoft.com/office/word/2018/wordml/cex" xmlns:w16cid="http://schemas.microsoft.com/office/word/2016/wordml/cid" xmlns:w16="http://schemas.microsoft.com/office/word/2018/wordml" xmlns:w16se="http://schemas.microsoft.com/office/word/2015/wordml/symex" xmlns:wpg="http://schemas.microsoft.com/office/word/2010/wordprocessingGroup" xmlns:wpi="http://schemas.microsoft.com/office/word/2010/wordprocessingInk" xmlns:wne="http://schemas.microsoft.com/office/word/2006/wordml" xmlns:wps="http://schemas.microsoft.com/office/word/2010/wordprocessingShape" mc:Ignorable="w14 w15 w16se w16cid w16 w16cex wp14">
   <w:p>
     <w:pPr>
       <w:pStyle w:val="Encabezado"/>
@@ -3422,7 +3443,7 @@
 </file>
 
 <file path=word/numbering.xml><?xml version="1.0" encoding="utf-8"?>
-<w:numbering xmlns:wpc="http://schemas.microsoft.com/office/word/2010/wordprocessingCanvas" xmlns:cx="http://schemas.microsoft.com/office/drawing/2014/chartex" xmlns:cx1="http://schemas.microsoft.com/office/drawing/2015/9/8/chartex" xmlns:cx2="http://schemas.microsoft.com/office/drawing/2015/10/21/chartex" xmlns:cx3="http://schemas.microsoft.com/office/drawing/2016/5/9/chartex" xmlns:cx4="http://schemas.microsoft.com/office/drawing/2016/5/10/chartex" xmlns:cx5="http://schemas.microsoft.com/office/drawing/2016/5/11/chartex" xmlns:cx6="http://schemas.microsoft.com/office/drawing/2016/5/12/chartex" xmlns:cx7="http://schemas.microsoft.com/office/drawing/2016/5/13/chartex" xmlns:cx8="http://schemas.microsoft.com/office/drawing/2016/5/14/chartex" xmlns:mc="http://schemas.openxmlformats.org/markup-compatibility/2006" xmlns:aink="http://schemas.microsoft.com/office/drawing/2016/ink" xmlns:am3d="http://schemas.microsoft.com/office/drawing/2017/model3d" xmlns:o="urn:schemas-microsoft-com:office:office" xmlns:r="http://schemas.openxmlformats.org/officeDocument/2006/relationships" xmlns:m="http://schemas.openxmlformats.org/officeDocument/2006/math" xmlns:v="urn:schemas-microsoft-com:vml" xmlns:wp14="http://schemas.microsoft.com/office/word/2010/wordprocessingDrawing" xmlns:wp="http://schemas.openxmlformats.org/drawingml/2006/wordprocessingDrawing" xmlns:w10="urn:schemas-microsoft-com:office:word" xmlns:w="http://schemas.openxmlformats.org/wordprocessingml/2006/main" xmlns:w14="http://schemas.microsoft.com/office/word/2010/wordml" xmlns:w15="http://schemas.microsoft.com/office/word/2012/wordml" xmlns:w16cid="http://schemas.microsoft.com/office/word/2016/wordml/cid" xmlns:w16se="http://schemas.microsoft.com/office/word/2015/wordml/symex" xmlns:wpg="http://schemas.microsoft.com/office/word/2010/wordprocessingGroup" xmlns:wpi="http://schemas.microsoft.com/office/word/2010/wordprocessingInk" xmlns:wne="http://schemas.microsoft.com/office/word/2006/wordml" xmlns:wps="http://schemas.microsoft.com/office/word/2010/wordprocessingShape" mc:Ignorable="w14 w15 w16se w16cid wp14">
+<w:numbering xmlns:wpc="http://schemas.microsoft.com/office/word/2010/wordprocessingCanvas" xmlns:cx="http://schemas.microsoft.com/office/drawing/2014/chartex" xmlns:cx1="http://schemas.microsoft.com/office/drawing/2015/9/8/chartex" xmlns:cx2="http://schemas.microsoft.com/office/drawing/2015/10/21/chartex" xmlns:cx3="http://schemas.microsoft.com/office/drawing/2016/5/9/chartex" xmlns:cx4="http://schemas.microsoft.com/office/drawing/2016/5/10/chartex" xmlns:cx5="http://schemas.microsoft.com/office/drawing/2016/5/11/chartex" xmlns:cx6="http://schemas.microsoft.com/office/drawing/2016/5/12/chartex" xmlns:cx7="http://schemas.microsoft.com/office/drawing/2016/5/13/chartex" xmlns:cx8="http://schemas.microsoft.com/office/drawing/2016/5/14/chartex" xmlns:mc="http://schemas.openxmlformats.org/markup-compatibility/2006" xmlns:aink="http://schemas.microsoft.com/office/drawing/2016/ink" xmlns:am3d="http://schemas.microsoft.com/office/drawing/2017/model3d" xmlns:o="urn:schemas-microsoft-com:office:office" xmlns:r="http://schemas.openxmlformats.org/officeDocument/2006/relationships" xmlns:m="http://schemas.openxmlformats.org/officeDocument/2006/math" xmlns:v="urn:schemas-microsoft-com:vml" xmlns:wp14="http://schemas.microsoft.com/office/word/2010/wordprocessingDrawing" xmlns:wp="http://schemas.openxmlformats.org/drawingml/2006/wordprocessingDrawing" xmlns:w10="urn:schemas-microsoft-com:office:word" xmlns:w="http://schemas.openxmlformats.org/wordprocessingml/2006/main" xmlns:w14="http://schemas.microsoft.com/office/word/2010/wordml" xmlns:w15="http://schemas.microsoft.com/office/word/2012/wordml" xmlns:w16cex="http://schemas.microsoft.com/office/word/2018/wordml/cex" xmlns:w16cid="http://schemas.microsoft.com/office/word/2016/wordml/cid" xmlns:w16="http://schemas.microsoft.com/office/word/2018/wordml" xmlns:w16se="http://schemas.microsoft.com/office/word/2015/wordml/symex" xmlns:wpg="http://schemas.microsoft.com/office/word/2010/wordprocessingGroup" xmlns:wpi="http://schemas.microsoft.com/office/word/2010/wordprocessingInk" xmlns:wne="http://schemas.microsoft.com/office/word/2006/wordml" xmlns:wps="http://schemas.microsoft.com/office/word/2010/wordprocessingShape" mc:Ignorable="w14 w15 w16se w16cid w16 w16cex wp14">
   <w:abstractNum w:abstractNumId="0" w15:restartNumberingAfterBreak="0">
     <w:nsid w:val="6D547717"/>
     <w:multiLevelType w:val="hybridMultilevel"/>
@@ -3611,7 +3632,7 @@
 </file>
 
 <file path=word/styles.xml><?xml version="1.0" encoding="utf-8"?>
-<w:styles xmlns:mc="http://schemas.openxmlformats.org/markup-compatibility/2006" xmlns:r="http://schemas.openxmlformats.org/officeDocument/2006/relationships" xmlns:w="http://schemas.openxmlformats.org/wordprocessingml/2006/main" xmlns:w14="http://schemas.microsoft.com/office/word/2010/wordml" xmlns:w15="http://schemas.microsoft.com/office/word/2012/wordml" xmlns:w16cid="http://schemas.microsoft.com/office/word/2016/wordml/cid" xmlns:w16se="http://schemas.microsoft.com/office/word/2015/wordml/symex" mc:Ignorable="w14 w15 w16se w16cid">
+<w:styles xmlns:mc="http://schemas.openxmlformats.org/markup-compatibility/2006" xmlns:r="http://schemas.openxmlformats.org/officeDocument/2006/relationships" xmlns:w="http://schemas.openxmlformats.org/wordprocessingml/2006/main" xmlns:w14="http://schemas.microsoft.com/office/word/2010/wordml" xmlns:w15="http://schemas.microsoft.com/office/word/2012/wordml" xmlns:w16cex="http://schemas.microsoft.com/office/word/2018/wordml/cex" xmlns:w16cid="http://schemas.microsoft.com/office/word/2016/wordml/cid" xmlns:w16="http://schemas.microsoft.com/office/word/2018/wordml" xmlns:w16se="http://schemas.microsoft.com/office/word/2015/wordml/symex" mc:Ignorable="w14 w15 w16se w16cid w16 w16cex">
   <w:docDefaults>
     <w:rPrDefault>
       <w:rPr>
@@ -4664,24 +4685,6 @@
 </file>
 
 <file path=customXml/item1.xml><?xml version="1.0" encoding="utf-8"?>
-<p:properties xmlns:p="http://schemas.microsoft.com/office/2006/metadata/properties" xmlns:xsi="http://www.w3.org/2001/XMLSchema-instance" xmlns:pc="http://schemas.microsoft.com/office/infopath/2007/PartnerControls">
-  <documentManagement>
-    <Status xmlns="71af3243-3dd4-4a8d-8c0d-dd76da1f02a5">Not started</Status>
-    <MediaServiceKeyPoints xmlns="71af3243-3dd4-4a8d-8c0d-dd76da1f02a5" xsi:nil="true"/>
-  </documentManagement>
-</p:properties>
-</file>
-
-<file path=customXml/item2.xml><?xml version="1.0" encoding="utf-8"?>
-<?mso-contentType ?>
-<FormTemplates xmlns="http://schemas.microsoft.com/sharepoint/v3/contenttype/forms">
-  <Display>DocumentLibraryForm</Display>
-  <Edit>DocumentLibraryForm</Edit>
-  <New>DocumentLibraryForm</New>
-</FormTemplates>
-</file>
-
-<file path=customXml/item3.xml><?xml version="1.0" encoding="utf-8"?>
 <ct:contentTypeSchema xmlns:ct="http://schemas.microsoft.com/office/2006/metadata/contentType" xmlns:ma="http://schemas.microsoft.com/office/2006/metadata/properties/metaAttributes" ct:_="" ma:_="" ma:contentTypeName="Document" ma:contentTypeID="0x01010079F111ED35F8CC479449609E8A0923A6" ma:contentTypeVersion="12" ma:contentTypeDescription="Create a new document." ma:contentTypeScope="" ma:versionID="a8a52e8c320b9a064ae3583ae3861c92">
   <xsd:schema xmlns:xsd="http://www.w3.org/2001/XMLSchema" xmlns:xs="http://www.w3.org/2001/XMLSchema" xmlns:p="http://schemas.microsoft.com/office/2006/metadata/properties" xmlns:ns2="71af3243-3dd4-4a8d-8c0d-dd76da1f02a5" xmlns:ns3="16c05727-aa75-4e4a-9b5f-8a80a1165891" targetNamespace="http://schemas.microsoft.com/office/2006/metadata/properties" ma:root="true" ma:fieldsID="88020cb39231a0945110f9cd888b521a" ns2:_="" ns3:_="">
     <xsd:import namespace="71af3243-3dd4-4a8d-8c0d-dd76da1f02a5"/>
@@ -4902,29 +4905,29 @@
 </ct:contentTypeSchema>
 </file>
 
+<file path=customXml/item2.xml><?xml version="1.0" encoding="utf-8"?>
+<?mso-contentType ?>
+<FormTemplates xmlns="http://schemas.microsoft.com/sharepoint/v3/contenttype/forms">
+  <Display>DocumentLibraryForm</Display>
+  <Edit>DocumentLibraryForm</Edit>
+  <New>DocumentLibraryForm</New>
+</FormTemplates>
+</file>
+
+<file path=customXml/item3.xml><?xml version="1.0" encoding="utf-8"?>
+<p:properties xmlns:p="http://schemas.microsoft.com/office/2006/metadata/properties" xmlns:xsi="http://www.w3.org/2001/XMLSchema-instance" xmlns:pc="http://schemas.microsoft.com/office/infopath/2007/PartnerControls">
+  <documentManagement>
+    <Status xmlns="71af3243-3dd4-4a8d-8c0d-dd76da1f02a5">Not started</Status>
+    <MediaServiceKeyPoints xmlns="71af3243-3dd4-4a8d-8c0d-dd76da1f02a5" xsi:nil="true"/>
+  </documentManagement>
+</p:properties>
+</file>
+
 <file path=customXml/item4.xml><?xml version="1.0" encoding="utf-8"?>
 <b:Sources xmlns:b="http://schemas.openxmlformats.org/officeDocument/2006/bibliography" xmlns="http://schemas.openxmlformats.org/officeDocument/2006/bibliography" SelectedStyle="\APASixthEditionOfficeOnline.xsl" StyleName="APA" Version="6"/>
 </file>
 
 <file path=customXml/itemProps1.xml><?xml version="1.0" encoding="utf-8"?>
-<ds:datastoreItem xmlns:ds="http://schemas.openxmlformats.org/officeDocument/2006/customXml" ds:itemID="{D072AD07-53A3-41FC-A530-2744C14395A4}">
-  <ds:schemaRefs>
-    <ds:schemaRef ds:uri="http://schemas.microsoft.com/office/2006/metadata/properties"/>
-    <ds:schemaRef ds:uri="http://schemas.microsoft.com/office/infopath/2007/PartnerControls"/>
-    <ds:schemaRef ds:uri="71af3243-3dd4-4a8d-8c0d-dd76da1f02a5"/>
-  </ds:schemaRefs>
-</ds:datastoreItem>
-</file>
-
-<file path=customXml/itemProps2.xml><?xml version="1.0" encoding="utf-8"?>
-<ds:datastoreItem xmlns:ds="http://schemas.openxmlformats.org/officeDocument/2006/customXml" ds:itemID="{EA04023A-A2A1-445E-8B7C-04FB2DBA5906}">
-  <ds:schemaRefs>
-    <ds:schemaRef ds:uri="http://schemas.microsoft.com/sharepoint/v3/contenttype/forms"/>
-  </ds:schemaRefs>
-</ds:datastoreItem>
-</file>
-
-<file path=customXml/itemProps3.xml><?xml version="1.0" encoding="utf-8"?>
 <ds:datastoreItem xmlns:ds="http://schemas.openxmlformats.org/officeDocument/2006/customXml" ds:itemID="{62D5B660-4932-4A22-8C59-4E5235DA80D7}">
   <ds:schemaRefs>
     <ds:schemaRef ds:uri="http://schemas.microsoft.com/office/2006/metadata/contentType"/>
@@ -4943,8 +4946,26 @@
 </ds:datastoreItem>
 </file>
 
+<file path=customXml/itemProps2.xml><?xml version="1.0" encoding="utf-8"?>
+<ds:datastoreItem xmlns:ds="http://schemas.openxmlformats.org/officeDocument/2006/customXml" ds:itemID="{EA04023A-A2A1-445E-8B7C-04FB2DBA5906}">
+  <ds:schemaRefs>
+    <ds:schemaRef ds:uri="http://schemas.microsoft.com/sharepoint/v3/contenttype/forms"/>
+  </ds:schemaRefs>
+</ds:datastoreItem>
+</file>
+
+<file path=customXml/itemProps3.xml><?xml version="1.0" encoding="utf-8"?>
+<ds:datastoreItem xmlns:ds="http://schemas.openxmlformats.org/officeDocument/2006/customXml" ds:itemID="{D072AD07-53A3-41FC-A530-2744C14395A4}">
+  <ds:schemaRefs>
+    <ds:schemaRef ds:uri="http://schemas.microsoft.com/office/2006/metadata/properties"/>
+    <ds:schemaRef ds:uri="http://schemas.microsoft.com/office/infopath/2007/PartnerControls"/>
+    <ds:schemaRef ds:uri="71af3243-3dd4-4a8d-8c0d-dd76da1f02a5"/>
+  </ds:schemaRefs>
+</ds:datastoreItem>
+</file>
+
 <file path=customXml/itemProps4.xml><?xml version="1.0" encoding="utf-8"?>
-<ds:datastoreItem xmlns:ds="http://schemas.openxmlformats.org/officeDocument/2006/customXml" ds:itemID="{D0F69C74-C2E9-4378-A2EA-BF1DBD6F203D}">
+<ds:datastoreItem xmlns:ds="http://schemas.openxmlformats.org/officeDocument/2006/customXml" ds:itemID="{DB8D0BB1-4B36-44D5-8609-A2E98FDB0A7F}">
   <ds:schemaRefs>
     <ds:schemaRef ds:uri="http://schemas.openxmlformats.org/officeDocument/2006/bibliography"/>
   </ds:schemaRefs>

</xml_diff>